<commit_message>
Incluido como gerar relatorio de Estoque MHA (completo) e alterado geração TRAm para DataSul11
</commit_message>
<xml_diff>
--- a/Manual.docx
+++ b/Manual.docx
@@ -76,16 +76,8 @@
         <w:rPr>
           <w:lang w:val="en-US"/>
         </w:rPr>
-        <w:t xml:space="preserve">Help Topic: </w:t>
-      </w:r>
-      <w:proofErr w:type="spellStart"/>
-      <w:r>
-        <w:rPr>
-          <w:lang w:val="en-US"/>
-        </w:rPr>
-        <w:t>Suporte</w:t>
-      </w:r>
-      <w:proofErr w:type="spellEnd"/>
+        <w:t>Help Topic: Suporte</w:t>
+      </w:r>
     </w:p>
     <w:p>
       <w:pPr>
@@ -1000,6 +992,12 @@
         </w:rPr>
         <w:t>DataSul</w:t>
       </w:r>
+      <w:r>
+        <w:rPr>
+          <w:rStyle w:val="Forte"/>
+        </w:rPr>
+        <w:t xml:space="preserve"> (TOTVS 11)</w:t>
+      </w:r>
     </w:p>
     <w:p>
       <w:pPr>
@@ -1007,7 +1005,16 @@
         <w:ind w:left="567"/>
       </w:pPr>
       <w:r>
-        <w:t>Acesse o Ems206B-DTSTS</w:t>
+        <w:t xml:space="preserve">Acesse o </w:t>
+      </w:r>
+      <w:r>
+        <w:t>DataSul11 (</w:t>
+      </w:r>
+      <w:r>
+        <w:t>T:\Publico\DATASUL\TOTVS11</w:t>
+      </w:r>
+      <w:r>
+        <w:t>\DataSul 11.rdp)</w:t>
       </w:r>
       <w:r>
         <w:t>:</w:t>
@@ -1092,7 +1099,10 @@
         <w:ind w:left="567"/>
       </w:pPr>
       <w:r>
-        <w:t>Senha: 230366</w:t>
+        <w:t xml:space="preserve">Senha: </w:t>
+      </w:r>
+      <w:r>
+        <w:t>123</w:t>
       </w:r>
     </w:p>
     <w:p>
@@ -1107,29 +1117,13 @@
         <w:ind w:left="567"/>
       </w:pPr>
       <w:r>
-        <w:t xml:space="preserve">Clique em Datasul &gt; DataSul-EMS -&gt; Controladoria e Finanças &gt; Em seguida clique em Controladoria e Finanças &gt; Controladoria -&gt; Contabilidade &gt; </w:t>
-      </w:r>
-      <w:proofErr w:type="spellStart"/>
-      <w:r>
-        <w:t>Ctrl</w:t>
-      </w:r>
-      <w:proofErr w:type="spellEnd"/>
-      <w:r>
-        <w:t xml:space="preserve"> + </w:t>
-      </w:r>
-      <w:proofErr w:type="spellStart"/>
-      <w:r>
-        <w:t>Alt</w:t>
-      </w:r>
-      <w:proofErr w:type="spellEnd"/>
-      <w:r>
-        <w:t xml:space="preserve"> + X &gt; no campo Programa digite o Caminho: \\172.16.0.18\ceadis\ftp\</w:t>
-      </w:r>
-      <w:r>
-        <w:t>_</w:t>
-      </w:r>
-      <w:r>
-        <w:t>esft0009.r &gt; Preencha com as informações necessárias:</w:t>
+        <w:t>Fe</w:t>
+      </w:r>
+      <w:r>
+        <w:t xml:space="preserve">rramentas &gt; Executar Programa &gt; </w:t>
+      </w:r>
+      <w:r>
+        <w:t>\\secdts11apl\ERP\Especificos\ems206\esp\esft0009.r &gt; OK</w:t>
       </w:r>
     </w:p>
     <w:p>
@@ -1153,7 +1147,7 @@
         <w:ind w:left="567"/>
       </w:pPr>
       <w:r>
-        <w:t>Serie: 1</w:t>
+        <w:t xml:space="preserve">     Serie: 1</w:t>
       </w:r>
     </w:p>
     <w:p>
@@ -1162,7 +1156,13 @@
         <w:ind w:left="567"/>
       </w:pPr>
       <w:r>
-        <w:t xml:space="preserve">Nota fiscal: </w:t>
+        <w:t xml:space="preserve"> </w:t>
+      </w:r>
+      <w:r>
+        <w:t xml:space="preserve">    Nota F</w:t>
+      </w:r>
+      <w:r>
+        <w:t xml:space="preserve">iscal: </w:t>
       </w:r>
     </w:p>
     <w:p>
@@ -1171,119 +1171,103 @@
         <w:ind w:left="567"/>
       </w:pPr>
       <w:r>
-        <w:t>Emissão: Data dia ANTERIOR</w:t>
+        <w:t xml:space="preserve">     E</w:t>
+      </w:r>
+      <w:r>
+        <w:t>missão: Data dia ANTERIOR</w:t>
       </w:r>
     </w:p>
     <w:p>
       <w:pPr>
         <w:spacing w:after="0"/>
         <w:ind w:left="567"/>
-        <w:rPr>
-          <w:lang w:val="en-US"/>
-        </w:rPr>
-      </w:pPr>
-      <w:proofErr w:type="spellStart"/>
-      <w:r>
-        <w:rPr>
-          <w:lang w:val="en-US"/>
-        </w:rPr>
-        <w:t>Emitente</w:t>
-      </w:r>
-      <w:proofErr w:type="spellEnd"/>
-      <w:r>
-        <w:rPr>
-          <w:lang w:val="en-US"/>
-        </w:rPr>
-        <w:t xml:space="preserve">: </w:t>
-      </w:r>
+      </w:pPr>
+      <w:r>
+        <w:t xml:space="preserve">     Emitente:</w:t>
+      </w:r>
+    </w:p>
+    <w:p>
+      <w:pPr>
+        <w:spacing w:after="0"/>
+        <w:ind w:left="993"/>
+      </w:pPr>
+      <w:r>
+        <w:t xml:space="preserve">SP </w:t>
+      </w:r>
+      <w:r>
+        <w:t>–</w:t>
+      </w:r>
+      <w:r>
+        <w:t xml:space="preserve"> 1271</w:t>
+      </w:r>
+    </w:p>
+    <w:p>
+      <w:pPr>
+        <w:tabs>
+          <w:tab w:val="left" w:pos="993"/>
+        </w:tabs>
+        <w:spacing w:after="0"/>
+        <w:ind w:left="993"/>
+      </w:pPr>
+      <w:r>
+        <w:t xml:space="preserve">AM </w:t>
+      </w:r>
+      <w:r>
+        <w:t>–</w:t>
+      </w:r>
+      <w:r>
+        <w:t xml:space="preserve"> 1048</w:t>
+      </w:r>
+    </w:p>
+    <w:p>
+      <w:pPr>
+        <w:spacing w:after="0"/>
+        <w:ind w:left="993"/>
+      </w:pPr>
+      <w:r>
+        <w:t>IS – 9</w:t>
+      </w:r>
+    </w:p>
+    <w:p>
+      <w:pPr>
+        <w:spacing w:after="0"/>
+        <w:ind w:left="993"/>
+      </w:pPr>
+      <w:r>
+        <w:t>CO – 16</w:t>
+      </w:r>
+    </w:p>
+    <w:p>
+      <w:pPr>
+        <w:spacing w:after="0"/>
+        <w:ind w:left="993"/>
+      </w:pPr>
+      <w:r>
+        <w:t xml:space="preserve">VA </w:t>
+      </w:r>
+      <w:r>
+        <w:t>–</w:t>
+      </w:r>
+      <w:r>
+        <w:t xml:space="preserve"> 4</w:t>
+      </w:r>
+    </w:p>
+    <w:p>
+      <w:pPr>
+        <w:spacing w:after="0"/>
+        <w:ind w:left="993"/>
+      </w:pPr>
     </w:p>
     <w:p>
       <w:pPr>
         <w:spacing w:after="0"/>
         <w:ind w:left="567"/>
-        <w:rPr>
-          <w:lang w:val="en-US"/>
-        </w:rPr>
-      </w:pPr>
-      <w:r>
-        <w:rPr>
-          <w:lang w:val="en-US"/>
-        </w:rPr>
-        <w:t xml:space="preserve">        </w:t>
-      </w:r>
-    </w:p>
-    <w:p>
-      <w:pPr>
-        <w:spacing w:after="0"/>
-        <w:ind w:left="708"/>
-        <w:rPr>
-          <w:lang w:val="en-US"/>
-        </w:rPr>
-      </w:pPr>
-      <w:r>
-        <w:rPr>
-          <w:lang w:val="en-US"/>
-        </w:rPr>
-        <w:t>SP - 1271</w:t>
-      </w:r>
-    </w:p>
-    <w:p>
-      <w:pPr>
-        <w:spacing w:after="0"/>
-        <w:ind w:left="708"/>
-        <w:rPr>
-          <w:lang w:val="en-US"/>
-        </w:rPr>
-      </w:pPr>
-      <w:r>
-        <w:rPr>
-          <w:lang w:val="en-US"/>
-        </w:rPr>
-        <w:t>AM - 1048</w:t>
-      </w:r>
-    </w:p>
-    <w:p>
-      <w:pPr>
-        <w:spacing w:after="0"/>
-        <w:ind w:left="708"/>
-        <w:rPr>
-          <w:lang w:val="en-US"/>
-        </w:rPr>
-      </w:pPr>
-      <w:r>
-        <w:rPr>
-          <w:lang w:val="en-US"/>
-        </w:rPr>
-        <w:t>IS - 9</w:t>
-      </w:r>
-    </w:p>
-    <w:p>
-      <w:pPr>
-        <w:spacing w:after="0"/>
-        <w:ind w:left="708"/>
-        <w:rPr>
-          <w:lang w:val="en-US"/>
-        </w:rPr>
-      </w:pPr>
-      <w:r>
-        <w:rPr>
-          <w:lang w:val="en-US"/>
-        </w:rPr>
-        <w:t>CO - 16</w:t>
-      </w:r>
-    </w:p>
-    <w:p>
-      <w:pPr>
-        <w:spacing w:after="0"/>
-        <w:ind w:left="708"/>
-      </w:pPr>
-      <w:r>
-        <w:t>VA – 4</w:t>
-      </w:r>
-    </w:p>
-    <w:p>
-      <w:r>
-        <w:br w:type="page"/>
+      </w:pPr>
+      <w:r>
+        <w:t>\</w:t>
+      </w:r>
+      <w:r>
+        <w:t>\172.16.0.56\Especificos\ems206\integracao\prod\arquivos - Saída dos arquivos</w:t>
       </w:r>
     </w:p>
     <w:p>
@@ -1297,38 +1281,60 @@
         <w:rPr>
           <w:rStyle w:val="Forte"/>
         </w:rPr>
+        <w:t>Gerar Estoque MHA</w:t>
+      </w:r>
+      <w:r>
+        <w:rPr>
+          <w:rStyle w:val="Forte"/>
+        </w:rPr>
+        <w:t xml:space="preserve"> (Ruptura)</w:t>
+      </w:r>
+    </w:p>
+    <w:p>
+      <w:r>
+        <w:t>Portal &gt; Relatórios &gt; Estoque &gt; Ruptura de Estoque</w:t>
+      </w:r>
+      <w:r>
+        <w:t xml:space="preserve"> &gt; Coloque a data referente ao relatório que deseja criar &gt; Excel &gt; Salva na pasta referente ao hospital. (Verificar o relatório de ruptura </w:t>
+      </w:r>
+      <w:r>
+        <w:t>Z:\</w:t>
+      </w:r>
+      <w:r>
+        <w:t>X_EstoqueWeb</w:t>
+      </w:r>
+      <w:r>
+        <w:t>\Relatório\Ruptura de Estoque\Mês atual\último dia de Operação)</w:t>
+      </w:r>
+      <w:r>
+        <w:t>.</w:t>
+      </w:r>
+    </w:p>
+    <w:p>
+      <w:pPr>
+        <w:spacing w:after="0"/>
+      </w:pPr>
+    </w:p>
+    <w:p>
+      <w:pPr>
+        <w:pStyle w:val="Ttulo1"/>
+        <w:rPr>
+          <w:rStyle w:val="Forte"/>
+        </w:rPr>
+      </w:pPr>
+      <w:r>
+        <w:rPr>
+          <w:rStyle w:val="Forte"/>
+        </w:rPr>
         <w:lastRenderedPageBreak/>
-        <w:t>Gerar Estoque MHA</w:t>
-      </w:r>
-      <w:r>
-        <w:rPr>
-          <w:rStyle w:val="Forte"/>
-        </w:rPr>
-        <w:t xml:space="preserve"> (Ruptura)</w:t>
-      </w:r>
-    </w:p>
-    <w:p>
-      <w:r>
-        <w:t>Portal &gt; Relatórios &gt; Estoque &gt; Ruptura de Estoque</w:t>
-      </w:r>
-      <w:r>
-        <w:t xml:space="preserve"> &gt; Coloque a data referente ao relatório que deseja criar &gt; Excel &gt; Salva na pasta referente ao hospital. (Verificar o relatório de ruptura </w:t>
-      </w:r>
-      <w:r>
-        <w:t>Z:\</w:t>
-      </w:r>
-      <w:r>
-        <w:t>X_EstoqueWeb</w:t>
-      </w:r>
-      <w:r>
-        <w:t>\Relatório\Ruptura de Estoque\Mês atual\último dia de Operação)</w:t>
-      </w:r>
-      <w:r>
-        <w:t>.</w:t>
-      </w:r>
-    </w:p>
-    <w:p/>
-    <w:p/>
+        <w:t xml:space="preserve">Gerar Estoque MHA (completo) </w:t>
+      </w:r>
+    </w:p>
+    <w:p>
+      <w:r>
+        <w:t>MHA &gt; Relatórios &gt; Estoque &gt; Estoque básico&gt; Clicar em Visualizar &gt; selecionar o disquete localizado no canto superior esquerdo&gt; Selecione o formato MS Excel 97-2000&gt; Clicar em ok&gt; Abra o arquivo que foi gerado em Excel&gt; Salvar como &gt; Selecione a pasta de destino&gt; Salvar com o nome padrão.</w:t>
+      </w:r>
+    </w:p>
     <w:p/>
     <w:p>
       <w:pPr>
@@ -1394,14 +1400,21 @@
       <w:r>
         <w:t>IP DVR 172.22.4.119</w:t>
       </w:r>
-    </w:p>
-    <w:p>
-      <w:pPr>
-        <w:spacing w:after="0"/>
-        <w:ind w:left="708"/>
-      </w:pPr>
       <w:bookmarkStart w:id="12" w:name="_GoBack"/>
       <w:bookmarkEnd w:id="12"/>
+    </w:p>
+    <w:p/>
+    <w:p>
+      <w:pPr>
+        <w:spacing w:after="0"/>
+        <w:ind w:left="708"/>
+      </w:pPr>
+    </w:p>
+    <w:p>
+      <w:pPr>
+        <w:spacing w:after="0"/>
+        <w:ind w:left="708"/>
+      </w:pPr>
     </w:p>
     <w:sectPr>
       <w:headerReference w:type="default" r:id="rId12"/>
@@ -2585,7 +2598,7 @@
 </file>
 
 <file path=customXml/itemProps1.xml><?xml version="1.0" encoding="utf-8"?>
-<ds:datastoreItem xmlns:ds="http://schemas.openxmlformats.org/officeDocument/2006/customXml" ds:itemID="{411C72F8-8DCF-4863-BB33-820BB210812A}">
+<ds:datastoreItem xmlns:ds="http://schemas.openxmlformats.org/officeDocument/2006/customXml" ds:itemID="{4099F160-8F7D-4A55-939F-785D4E4E6BE1}">
   <ds:schemaRefs>
     <ds:schemaRef ds:uri="http://schemas.openxmlformats.org/officeDocument/2006/bibliography"/>
   </ds:schemaRefs>

</xml_diff>